<commit_message>
Added my id, fixed the ex2 to ex3, started with bonus questions
</commit_message>
<xml_diff>
--- a/ex_2/ml_ex2.docx
+++ b/ex_2/ml_ex2.docx
@@ -4,35 +4,33 @@
   <w:body>
     <w:p>
       <w:r>
-        <w:t>Machine Learning – Exercise 2</w:t>
-      </w:r>
-    </w:p>
-    <w:p>
-      <w:proofErr w:type="spellStart"/>
-      <w:r>
-        <w:t>Lavi.Lazarovitz</w:t>
-      </w:r>
-      <w:proofErr w:type="spellEnd"/>
-      <w:r>
-        <w:t xml:space="preserve"> – 065957383</w:t>
-      </w:r>
-    </w:p>
-    <w:p>
-      <w:r>
-        <w:t xml:space="preserve">Rani </w:t>
-      </w:r>
-      <w:proofErr w:type="spellStart"/>
-      <w:r>
-        <w:t>Sharim</w:t>
-      </w:r>
-      <w:proofErr w:type="spellEnd"/>
-      <w:r>
-        <w:t xml:space="preserve"> – </w:t>
-      </w:r>
-    </w:p>
-    <w:p>
-      <w:pPr>
-        <w:pStyle w:val="Heading1"/>
+        <w:t xml:space="preserve">Machine Learning – Exercise </w:t>
+      </w:r>
+      <w:r>
+        <w:t>3</w:t>
+      </w:r>
+      <w:bookmarkStart w:id="0" w:name="_GoBack"/>
+      <w:bookmarkEnd w:id="0"/>
+    </w:p>
+    <w:p>
+      <w:r>
+        <w:t>Lavi.Lazarovitz – 065957383</w:t>
+      </w:r>
+    </w:p>
+    <w:p>
+      <w:r>
+        <w:t>Aharon</w:t>
+      </w:r>
+      <w:r>
+        <w:t xml:space="preserve"> Sharim – </w:t>
+      </w:r>
+      <w:r>
+        <w:t xml:space="preserve"> 052328523</w:t>
+      </w:r>
+    </w:p>
+    <w:p>
+      <w:pPr>
+        <w:pStyle w:val="1"/>
       </w:pPr>
       <w:r>
         <w:t>General notes</w:t>
@@ -50,20 +48,12 @@
     </w:p>
     <w:p>
       <w:r>
-        <w:t xml:space="preserve">To evaluate the model I used the </w:t>
-      </w:r>
-      <w:proofErr w:type="spellStart"/>
-      <w:r>
-        <w:t>njobs</w:t>
-      </w:r>
-      <w:proofErr w:type="spellEnd"/>
-      <w:r>
-        <w:t>=-1, to utilize all available processors. This might overload a machine with low resources.</w:t>
-      </w:r>
-    </w:p>
-    <w:p>
-      <w:pPr>
-        <w:pStyle w:val="Heading1"/>
+        <w:t>To evaluate the model I used the njobs=-1, to utilize all available processors. This might overload a machine with low resources.</w:t>
+      </w:r>
+    </w:p>
+    <w:p>
+      <w:pPr>
+        <w:pStyle w:val="1"/>
       </w:pPr>
       <w:r>
         <w:t>Data Cleansing</w:t>
@@ -82,7 +72,7 @@
     </w:p>
     <w:p>
       <w:pPr>
-        <w:pStyle w:val="ListParagraph"/>
+        <w:pStyle w:val="a3"/>
         <w:numPr>
           <w:ilvl w:val="0"/>
           <w:numId w:val="1"/>
@@ -94,7 +84,7 @@
     </w:p>
     <w:p>
       <w:pPr>
-        <w:pStyle w:val="ListParagraph"/>
+        <w:pStyle w:val="a3"/>
         <w:numPr>
           <w:ilvl w:val="0"/>
           <w:numId w:val="1"/>
@@ -115,7 +105,7 @@
     </w:p>
     <w:p>
       <w:pPr>
-        <w:pStyle w:val="ListParagraph"/>
+        <w:pStyle w:val="a3"/>
         <w:numPr>
           <w:ilvl w:val="0"/>
           <w:numId w:val="1"/>
@@ -136,7 +126,7 @@
     </w:p>
     <w:p>
       <w:pPr>
-        <w:pStyle w:val="ListParagraph"/>
+        <w:pStyle w:val="a3"/>
         <w:numPr>
           <w:ilvl w:val="0"/>
           <w:numId w:val="1"/>
@@ -148,7 +138,7 @@
     </w:p>
     <w:p>
       <w:pPr>
-        <w:pStyle w:val="ListParagraph"/>
+        <w:pStyle w:val="a3"/>
         <w:numPr>
           <w:ilvl w:val="0"/>
           <w:numId w:val="1"/>
@@ -160,7 +150,7 @@
     </w:p>
     <w:p>
       <w:pPr>
-        <w:pStyle w:val="ListParagraph"/>
+        <w:pStyle w:val="a3"/>
         <w:numPr>
           <w:ilvl w:val="0"/>
           <w:numId w:val="1"/>
@@ -172,7 +162,7 @@
     </w:p>
     <w:p>
       <w:pPr>
-        <w:pStyle w:val="ListParagraph"/>
+        <w:pStyle w:val="a3"/>
         <w:numPr>
           <w:ilvl w:val="0"/>
           <w:numId w:val="1"/>
@@ -184,7 +174,7 @@
     </w:p>
     <w:p>
       <w:pPr>
-        <w:pStyle w:val="ListParagraph"/>
+        <w:pStyle w:val="a3"/>
         <w:numPr>
           <w:ilvl w:val="0"/>
           <w:numId w:val="1"/>
@@ -196,7 +186,7 @@
     </w:p>
     <w:p>
       <w:pPr>
-        <w:pStyle w:val="ListParagraph"/>
+        <w:pStyle w:val="a3"/>
         <w:numPr>
           <w:ilvl w:val="0"/>
           <w:numId w:val="1"/>
@@ -208,7 +198,7 @@
     </w:p>
     <w:p>
       <w:pPr>
-        <w:pStyle w:val="ListParagraph"/>
+        <w:pStyle w:val="a3"/>
         <w:numPr>
           <w:ilvl w:val="0"/>
           <w:numId w:val="1"/>
@@ -289,7 +279,7 @@
     <w:p/>
     <w:p>
       <w:pPr>
-        <w:pStyle w:val="Heading1"/>
+        <w:pStyle w:val="1"/>
       </w:pPr>
       <w:r>
         <w:t>Choosing a model</w:t>
@@ -302,7 +292,7 @@
     </w:p>
     <w:p>
       <w:pPr>
-        <w:pStyle w:val="ListParagraph"/>
+        <w:pStyle w:val="a3"/>
         <w:numPr>
           <w:ilvl w:val="0"/>
           <w:numId w:val="2"/>
@@ -314,7 +304,7 @@
     </w:p>
     <w:p>
       <w:pPr>
-        <w:pStyle w:val="ListParagraph"/>
+        <w:pStyle w:val="a3"/>
         <w:numPr>
           <w:ilvl w:val="0"/>
           <w:numId w:val="2"/>
@@ -326,7 +316,7 @@
     </w:p>
     <w:p>
       <w:pPr>
-        <w:pStyle w:val="ListParagraph"/>
+        <w:pStyle w:val="a3"/>
         <w:numPr>
           <w:ilvl w:val="0"/>
           <w:numId w:val="2"/>
@@ -349,7 +339,7 @@
     </w:p>
     <w:p>
       <w:pPr>
-        <w:pStyle w:val="Heading2"/>
+        <w:pStyle w:val="2"/>
       </w:pPr>
       <w:r>
         <w:t>Trials</w:t>
@@ -365,23 +355,7 @@
     </w:p>
     <w:p>
       <w:r>
-        <w:t xml:space="preserve">Next, in order to see and feel the data, we plotted the numeric fields </w:t>
-      </w:r>
-      <w:proofErr w:type="gramStart"/>
-      <w:r>
-        <w:t>( Number</w:t>
-      </w:r>
-      <w:proofErr w:type="gramEnd"/>
-      <w:r>
-        <w:t xml:space="preserve"> of valued </w:t>
-      </w:r>
-      <w:proofErr w:type="spellStart"/>
-      <w:r>
-        <w:t>Kneset</w:t>
-      </w:r>
-      <w:proofErr w:type="spellEnd"/>
-      <w:r>
-        <w:t xml:space="preserve"> members, yearly income, overall happiness, average satisfaction with previous vote, garden square meter per person and weighted education rank) with each other in a 3D graphs – overall we had 6 choose 3 options, as shown below:</w:t>
+        <w:t>Next, in order to see and feel the data, we plotted the numeric fields ( Number of valued Kneset members, yearly income, overall happiness, average satisfaction with previous vote, garden square meter per person and weighted education rank) with each other in a 3D graphs – overall we had 6 choose 3 options, as shown below:</w:t>
       </w:r>
     </w:p>
     <w:p>
@@ -429,7 +403,7 @@
     </w:p>
     <w:p>
       <w:pPr>
-        <w:pStyle w:val="ListParagraph"/>
+        <w:pStyle w:val="a3"/>
         <w:numPr>
           <w:ilvl w:val="0"/>
           <w:numId w:val="3"/>
@@ -444,7 +418,7 @@
     </w:p>
     <w:p>
       <w:pPr>
-        <w:pStyle w:val="ListParagraph"/>
+        <w:pStyle w:val="a3"/>
         <w:numPr>
           <w:ilvl w:val="0"/>
           <w:numId w:val="3"/>
@@ -470,7 +444,7 @@
     </w:p>
     <w:p>
       <w:pPr>
-        <w:pStyle w:val="ListParagraph"/>
+        <w:pStyle w:val="a3"/>
         <w:numPr>
           <w:ilvl w:val="0"/>
           <w:numId w:val="1"/>
@@ -485,7 +459,7 @@
     </w:p>
     <w:p>
       <w:pPr>
-        <w:pStyle w:val="ListParagraph"/>
+        <w:pStyle w:val="a3"/>
         <w:numPr>
           <w:ilvl w:val="0"/>
           <w:numId w:val="1"/>
@@ -500,7 +474,7 @@
     </w:p>
     <w:p>
       <w:pPr>
-        <w:pStyle w:val="ListParagraph"/>
+        <w:pStyle w:val="a3"/>
         <w:numPr>
           <w:ilvl w:val="0"/>
           <w:numId w:val="1"/>
@@ -531,7 +505,7 @@
     </w:p>
     <w:p>
       <w:pPr>
-        <w:pStyle w:val="ListParagraph"/>
+        <w:pStyle w:val="a3"/>
         <w:numPr>
           <w:ilvl w:val="0"/>
           <w:numId w:val="1"/>
@@ -547,35 +521,22 @@
         <w:t xml:space="preserve"> – we tried it both with linear and non-linear kernels</w:t>
       </w:r>
       <w:r>
-        <w:t xml:space="preserve"> and </w:t>
-      </w:r>
-      <w:proofErr w:type="spellStart"/>
-      <w:r>
-        <w:t>OneVS</w:t>
-      </w:r>
-      <w:proofErr w:type="spellEnd"/>
-      <w:r>
-        <w:t xml:space="preserve"> rest option</w:t>
-      </w:r>
-    </w:p>
-    <w:p>
-      <w:pPr>
-        <w:pStyle w:val="ListParagraph"/>
-        <w:numPr>
-          <w:ilvl w:val="0"/>
-          <w:numId w:val="1"/>
-        </w:numPr>
-        <w:tabs>
-          <w:tab w:val="left" w:pos="1720"/>
-        </w:tabs>
-      </w:pPr>
-      <w:proofErr w:type="spellStart"/>
-      <w:r>
-        <w:t>OneVsOne</w:t>
-      </w:r>
-      <w:proofErr w:type="spellEnd"/>
-      <w:r>
-        <w:t xml:space="preserve"> classifier</w:t>
+        <w:t xml:space="preserve"> and OneVS rest option</w:t>
+      </w:r>
+    </w:p>
+    <w:p>
+      <w:pPr>
+        <w:pStyle w:val="a3"/>
+        <w:numPr>
+          <w:ilvl w:val="0"/>
+          <w:numId w:val="1"/>
+        </w:numPr>
+        <w:tabs>
+          <w:tab w:val="left" w:pos="1720"/>
+        </w:tabs>
+      </w:pPr>
+      <w:r>
+        <w:t>OneVsOne classifier</w:t>
       </w:r>
       <w:r>
         <w:t xml:space="preserve"> </w:t>
@@ -592,7 +553,7 @@
     </w:p>
     <w:p>
       <w:pPr>
-        <w:pStyle w:val="ListParagraph"/>
+        <w:pStyle w:val="a3"/>
         <w:numPr>
           <w:ilvl w:val="0"/>
           <w:numId w:val="1"/>
@@ -607,7 +568,7 @@
     </w:p>
     <w:p>
       <w:pPr>
-        <w:pStyle w:val="ListParagraph"/>
+        <w:pStyle w:val="a3"/>
         <w:numPr>
           <w:ilvl w:val="0"/>
           <w:numId w:val="1"/>
@@ -622,7 +583,7 @@
     </w:p>
     <w:p>
       <w:pPr>
-        <w:pStyle w:val="ListParagraph"/>
+        <w:pStyle w:val="a3"/>
         <w:numPr>
           <w:ilvl w:val="0"/>
           <w:numId w:val="1"/>
@@ -647,50 +608,37 @@
     </w:p>
     <w:p>
       <w:pPr>
-        <w:pStyle w:val="ListParagraph"/>
-        <w:numPr>
-          <w:ilvl w:val="0"/>
-          <w:numId w:val="1"/>
-        </w:numPr>
-        <w:tabs>
-          <w:tab w:val="left" w:pos="1720"/>
-        </w:tabs>
-      </w:pPr>
-      <w:r>
-        <w:t xml:space="preserve">SVC  -  linear: 0.93; non-linear: 0.89; </w:t>
-      </w:r>
-      <w:proofErr w:type="spellStart"/>
-      <w:r>
-        <w:t>oVr</w:t>
-      </w:r>
-      <w:proofErr w:type="spellEnd"/>
-      <w:r>
-        <w:t>: 0.91</w:t>
-      </w:r>
-    </w:p>
-    <w:p>
-      <w:pPr>
-        <w:pStyle w:val="ListParagraph"/>
-        <w:numPr>
-          <w:ilvl w:val="0"/>
-          <w:numId w:val="1"/>
-        </w:numPr>
-        <w:tabs>
-          <w:tab w:val="left" w:pos="1720"/>
-        </w:tabs>
-      </w:pPr>
-      <w:proofErr w:type="spellStart"/>
-      <w:r>
-        <w:t>OvO</w:t>
-      </w:r>
-      <w:proofErr w:type="spellEnd"/>
-      <w:r>
-        <w:t>: 0.94</w:t>
-      </w:r>
-    </w:p>
-    <w:p>
-      <w:pPr>
-        <w:pStyle w:val="ListParagraph"/>
+        <w:pStyle w:val="a3"/>
+        <w:numPr>
+          <w:ilvl w:val="0"/>
+          <w:numId w:val="1"/>
+        </w:numPr>
+        <w:tabs>
+          <w:tab w:val="left" w:pos="1720"/>
+        </w:tabs>
+      </w:pPr>
+      <w:r>
+        <w:t>SVC  -  linear: 0.93; non-linear: 0.89; oVr: 0.91</w:t>
+      </w:r>
+    </w:p>
+    <w:p>
+      <w:pPr>
+        <w:pStyle w:val="a3"/>
+        <w:numPr>
+          <w:ilvl w:val="0"/>
+          <w:numId w:val="1"/>
+        </w:numPr>
+        <w:tabs>
+          <w:tab w:val="left" w:pos="1720"/>
+        </w:tabs>
+      </w:pPr>
+      <w:r>
+        <w:t>OvO: 0.94</w:t>
+      </w:r>
+    </w:p>
+    <w:p>
+      <w:pPr>
+        <w:pStyle w:val="a3"/>
         <w:numPr>
           <w:ilvl w:val="0"/>
           <w:numId w:val="1"/>
@@ -706,7 +654,7 @@
     </w:p>
     <w:p>
       <w:pPr>
-        <w:pStyle w:val="ListParagraph"/>
+        <w:pStyle w:val="a3"/>
         <w:numPr>
           <w:ilvl w:val="0"/>
           <w:numId w:val="1"/>
@@ -724,7 +672,7 @@
     </w:p>
     <w:p>
       <w:pPr>
-        <w:pStyle w:val="ListParagraph"/>
+        <w:pStyle w:val="a3"/>
         <w:numPr>
           <w:ilvl w:val="0"/>
           <w:numId w:val="1"/>
@@ -755,7 +703,7 @@
     </w:p>
     <w:p>
       <w:pPr>
-        <w:pStyle w:val="ListParagraph"/>
+        <w:pStyle w:val="a3"/>
         <w:numPr>
           <w:ilvl w:val="0"/>
           <w:numId w:val="1"/>
@@ -770,7 +718,7 @@
     </w:p>
     <w:p>
       <w:pPr>
-        <w:pStyle w:val="ListParagraph"/>
+        <w:pStyle w:val="a3"/>
         <w:numPr>
           <w:ilvl w:val="0"/>
           <w:numId w:val="1"/>
@@ -891,7 +839,7 @@
     </w:p>
     <w:p>
       <w:pPr>
-        <w:pStyle w:val="Heading2"/>
+        <w:pStyle w:val="2"/>
       </w:pPr>
       <w:r>
         <w:t>Examination</w:t>
@@ -904,20 +852,12 @@
         </w:tabs>
       </w:pPr>
       <w:r>
-        <w:t xml:space="preserve">As shown we found that </w:t>
-      </w:r>
-      <w:proofErr w:type="spellStart"/>
-      <w:r>
-        <w:t>OvO</w:t>
-      </w:r>
-      <w:proofErr w:type="spellEnd"/>
-      <w:r>
-        <w:t xml:space="preserve"> and decision trees (against our initial thought) had the best results so we continued to examine both. To do so, we created a classification report for each classifier with different scorings and based on the different classes. This is what we found (in python script line 121, in notebook n 74):</w:t>
-      </w:r>
-    </w:p>
-    <w:p>
-      <w:pPr>
-        <w:pStyle w:val="ListParagraph"/>
+        <w:t>As shown we found that OvO and decision trees (against our initial thought) had the best results so we continued to examine both. To do so, we created a classification report for each classifier with different scorings and based on the different classes. This is what we found (in python script line 121, in notebook n 74):</w:t>
+      </w:r>
+    </w:p>
+    <w:p>
+      <w:pPr>
+        <w:pStyle w:val="a3"/>
         <w:numPr>
           <w:ilvl w:val="0"/>
           <w:numId w:val="1"/>
@@ -932,7 +872,7 @@
     </w:p>
     <w:p>
       <w:pPr>
-        <w:pStyle w:val="ListParagraph"/>
+        <w:pStyle w:val="a3"/>
         <w:tabs>
           <w:tab w:val="left" w:pos="1720"/>
         </w:tabs>
@@ -981,21 +921,13 @@
     </w:p>
     <w:p>
       <w:pPr>
-        <w:pStyle w:val="ListParagraph"/>
-        <w:tabs>
-          <w:tab w:val="left" w:pos="1720"/>
-        </w:tabs>
-      </w:pPr>
-      <w:r>
-        <w:t xml:space="preserve">And for </w:t>
-      </w:r>
-      <w:proofErr w:type="spellStart"/>
-      <w:r>
-        <w:t>OvO</w:t>
-      </w:r>
-      <w:proofErr w:type="spellEnd"/>
-      <w:r>
-        <w:t>:</w:t>
+        <w:pStyle w:val="a3"/>
+        <w:tabs>
+          <w:tab w:val="left" w:pos="1720"/>
+        </w:tabs>
+      </w:pPr>
+      <w:r>
+        <w:t>And for OvO:</w:t>
       </w:r>
     </w:p>
     <w:p>
@@ -1053,38 +985,22 @@
         </w:tabs>
       </w:pPr>
       <w:r>
-        <w:t xml:space="preserve">Although both seemed to be very close in almost every parameter, we noticed that </w:t>
-      </w:r>
-      <w:proofErr w:type="spellStart"/>
-      <w:r>
-        <w:t>OvO</w:t>
-      </w:r>
-      <w:proofErr w:type="spellEnd"/>
-      <w:r>
-        <w:t xml:space="preserve"> is better in evaluating the larger groups (Purples, Greys, and Whites). This insight might allow us to be just a bit more accurate as the larger groups compose more than 50% of the samples in the training and validation sets.</w:t>
-      </w:r>
-    </w:p>
-    <w:p>
-      <w:pPr>
-        <w:tabs>
-          <w:tab w:val="left" w:pos="1720"/>
-        </w:tabs>
-      </w:pPr>
-      <w:r>
-        <w:t xml:space="preserve">To answer the question in the exercise, we actually looked at precision, recall and f1-score to evaluate our models. Our decision to proceed with the </w:t>
-      </w:r>
-      <w:proofErr w:type="spellStart"/>
-      <w:r>
-        <w:t>OvO</w:t>
-      </w:r>
-      <w:proofErr w:type="spellEnd"/>
-      <w:r>
-        <w:t xml:space="preserve"> was based on the fact that it seems to predict better the larger groups which resembled more than 50% of the data.</w:t>
-      </w:r>
-    </w:p>
-    <w:p>
-      <w:pPr>
-        <w:pStyle w:val="Heading2"/>
+        <w:t>Although both seemed to be very close in almost every parameter, we noticed that OvO is better in evaluating the larger groups (Purples, Greys, and Whites). This insight might allow us to be just a bit more accurate as the larger groups compose more than 50% of the samples in the training and validation sets.</w:t>
+      </w:r>
+    </w:p>
+    <w:p>
+      <w:pPr>
+        <w:tabs>
+          <w:tab w:val="left" w:pos="1720"/>
+        </w:tabs>
+      </w:pPr>
+      <w:r>
+        <w:t>To answer the question in the exercise, we actually looked at precision, recall and f1-score to evaluate our models. Our decision to proceed with the OvO was based on the fact that it seems to predict better the larger groups which resembled more than 50% of the data.</w:t>
+      </w:r>
+    </w:p>
+    <w:p>
+      <w:pPr>
+        <w:pStyle w:val="2"/>
       </w:pPr>
       <w:r>
         <w:t>Execution</w:t>
@@ -1172,7 +1088,6 @@
       <w:r>
         <w:t xml:space="preserve"> the </w:t>
       </w:r>
-      <w:bookmarkStart w:id="0" w:name="_GoBack"/>
       <w:r>
         <w:rPr>
           <w:b/>
@@ -1183,7 +1098,6 @@
       <w:r>
         <w:t xml:space="preserve"> </w:t>
       </w:r>
-      <w:bookmarkEnd w:id="0"/>
       <w:r>
         <w:t>gets highest number of votes and the vote distribution is as follows:</w:t>
       </w:r>
@@ -1966,15 +1880,15 @@
     <w:lsdException w:name="List Table 6 Colorful Accent 6" w:uiPriority="51"/>
     <w:lsdException w:name="List Table 7 Colorful Accent 6" w:uiPriority="52"/>
   </w:latentStyles>
-  <w:style w:type="paragraph" w:default="1" w:styleId="Normal">
+  <w:style w:type="paragraph" w:default="1" w:styleId="a">
     <w:name w:val="Normal"/>
     <w:qFormat/>
   </w:style>
-  <w:style w:type="paragraph" w:styleId="Heading1">
+  <w:style w:type="paragraph" w:styleId="1">
     <w:name w:val="heading 1"/>
-    <w:basedOn w:val="Normal"/>
-    <w:next w:val="Normal"/>
-    <w:link w:val="Heading1Char"/>
+    <w:basedOn w:val="a"/>
+    <w:next w:val="a"/>
+    <w:link w:val="10"/>
     <w:uiPriority w:val="9"/>
     <w:qFormat/>
     <w:rsid w:val="0024522C"/>
@@ -1991,11 +1905,11 @@
       <w:szCs w:val="32"/>
     </w:rPr>
   </w:style>
-  <w:style w:type="paragraph" w:styleId="Heading2">
+  <w:style w:type="paragraph" w:styleId="2">
     <w:name w:val="heading 2"/>
-    <w:basedOn w:val="Normal"/>
-    <w:next w:val="Normal"/>
-    <w:link w:val="Heading2Char"/>
+    <w:basedOn w:val="a"/>
+    <w:next w:val="a"/>
+    <w:link w:val="20"/>
     <w:uiPriority w:val="9"/>
     <w:unhideWhenUsed/>
     <w:qFormat/>
@@ -2013,13 +1927,13 @@
       <w:szCs w:val="26"/>
     </w:rPr>
   </w:style>
-  <w:style w:type="character" w:default="1" w:styleId="DefaultParagraphFont">
+  <w:style w:type="character" w:default="1" w:styleId="a0">
     <w:name w:val="Default Paragraph Font"/>
     <w:uiPriority w:val="1"/>
     <w:semiHidden/>
     <w:unhideWhenUsed/>
   </w:style>
-  <w:style w:type="table" w:default="1" w:styleId="TableNormal">
+  <w:style w:type="table" w:default="1" w:styleId="a1">
     <w:name w:val="Normal Table"/>
     <w:uiPriority w:val="99"/>
     <w:semiHidden/>
@@ -2034,16 +1948,16 @@
       </w:tblCellMar>
     </w:tblPr>
   </w:style>
-  <w:style w:type="numbering" w:default="1" w:styleId="NoList">
+  <w:style w:type="numbering" w:default="1" w:styleId="a2">
     <w:name w:val="No List"/>
     <w:uiPriority w:val="99"/>
     <w:semiHidden/>
     <w:unhideWhenUsed/>
   </w:style>
-  <w:style w:type="character" w:customStyle="1" w:styleId="Heading1Char">
-    <w:name w:val="Heading 1 Char"/>
-    <w:basedOn w:val="DefaultParagraphFont"/>
-    <w:link w:val="Heading1"/>
+  <w:style w:type="character" w:customStyle="1" w:styleId="10">
+    <w:name w:val="כותרת 1 תו"/>
+    <w:basedOn w:val="a0"/>
+    <w:link w:val="1"/>
     <w:uiPriority w:val="9"/>
     <w:rsid w:val="0024522C"/>
     <w:rPr>
@@ -2053,9 +1967,9 @@
       <w:szCs w:val="32"/>
     </w:rPr>
   </w:style>
-  <w:style w:type="paragraph" w:styleId="ListParagraph">
+  <w:style w:type="paragraph" w:styleId="a3">
     <w:name w:val="List Paragraph"/>
-    <w:basedOn w:val="Normal"/>
+    <w:basedOn w:val="a"/>
     <w:uiPriority w:val="34"/>
     <w:qFormat/>
     <w:rsid w:val="0024522C"/>
@@ -2064,10 +1978,10 @@
       <w:contextualSpacing/>
     </w:pPr>
   </w:style>
-  <w:style w:type="character" w:customStyle="1" w:styleId="Heading2Char">
-    <w:name w:val="Heading 2 Char"/>
-    <w:basedOn w:val="DefaultParagraphFont"/>
-    <w:link w:val="Heading2"/>
+  <w:style w:type="character" w:customStyle="1" w:styleId="20">
+    <w:name w:val="כותרת 2 תו"/>
+    <w:basedOn w:val="a0"/>
+    <w:link w:val="2"/>
     <w:uiPriority w:val="9"/>
     <w:rsid w:val="00DF60E9"/>
     <w:rPr>

</xml_diff>